<commit_message>
portada en letras mayuscula y la fehca del lunes
</commit_message>
<xml_diff>
--- a/Documentos/perfil.docx
+++ b/Documentos/perfil.docx
@@ -188,7 +188,7 @@
           <w:szCs w:val="24"/>
           <w:lang w:val="es-SV"/>
         </w:rPr>
-        <w:t>Sistema Informático para la administración del Grupo Promesa Divino Niño, en el municipio de San Vicente, departamento de San Vicente.</w:t>
+        <w:t>SISTEMA INFORMÁTICO PARA LA ADMINISTRACIÓN DEL GRUPO PROMESA DIVINO NIÑO, EN EL MUNICIPIO DE SAN VICENTE, DEPARTAMENTO DE SAN VICENTE.</w:t>
       </w:r>
     </w:p>
     <w:p>
@@ -219,7 +219,7 @@
           <w:szCs w:val="24"/>
           <w:lang w:val="es-SV"/>
         </w:rPr>
-        <w:t>Presentado por:</w:t>
+        <w:t>PRESENTADO POR:</w:t>
       </w:r>
     </w:p>
     <w:p>
@@ -239,7 +239,7 @@
           <w:szCs w:val="24"/>
           <w:lang w:val="es-SV"/>
         </w:rPr>
-        <w:t xml:space="preserve">Ingrid María Ayala Morales </w:t>
+        <w:t xml:space="preserve">INGRID MARÍA AYALA MORALES </w:t>
       </w:r>
       <w:r>
         <w:rPr>
@@ -287,7 +287,7 @@
           <w:szCs w:val="24"/>
           <w:lang w:val="es-SV"/>
         </w:rPr>
-        <w:t xml:space="preserve">Alejandro Antonio Henríquez Merino </w:t>
+        <w:t xml:space="preserve">ALEJANDRO ANTONIO HENRÍQUEZ MERINO </w:t>
       </w:r>
       <w:r>
         <w:rPr>
@@ -317,7 +317,7 @@
           <w:szCs w:val="24"/>
           <w:lang w:val="es-SV"/>
         </w:rPr>
-        <w:t xml:space="preserve">Carlos René Ruiz Morazán </w:t>
+        <w:t xml:space="preserve">CARLOS RENÉ RUIZ MORAZÁN </w:t>
       </w:r>
       <w:r>
         <w:rPr>
@@ -345,6 +345,23 @@
           <w:lang w:val="es-SV"/>
         </w:rPr>
         <w:tab/>
+      </w:r>
+      <w:r>
+        <w:rPr>
+          <w:rFonts w:ascii="Times New Roman" w:hAnsi="Times New Roman" w:cs="Times New Roman"/>
+          <w:sz w:val="24"/>
+          <w:szCs w:val="24"/>
+          <w:lang w:val="es-SV"/>
+        </w:rPr>
+        <w:tab/>
+      </w:r>
+      <w:r>
+        <w:rPr>
+          <w:rFonts w:ascii="Times New Roman" w:hAnsi="Times New Roman" w:cs="Times New Roman"/>
+          <w:sz w:val="24"/>
+          <w:szCs w:val="24"/>
+          <w:lang w:val="es-SV"/>
+        </w:rPr>
         <w:t>RM12099</w:t>
       </w:r>
     </w:p>
@@ -376,7 +393,7 @@
           <w:szCs w:val="24"/>
           <w:lang w:val="es-SV"/>
         </w:rPr>
-        <w:t>Docentes asesores:</w:t>
+        <w:t>DOCENTES ASESORES:</w:t>
       </w:r>
     </w:p>
     <w:p>
@@ -396,27 +413,7 @@
           <w:szCs w:val="24"/>
           <w:lang w:val="es-SV"/>
         </w:rPr>
-        <w:t xml:space="preserve">Ing. </w:t>
-      </w:r>
-      <w:proofErr w:type="spellStart"/>
-      <w:r>
-        <w:rPr>
-          <w:rFonts w:ascii="Times New Roman" w:hAnsi="Times New Roman" w:cs="Times New Roman"/>
-          <w:sz w:val="24"/>
-          <w:szCs w:val="24"/>
-          <w:lang w:val="es-SV"/>
-        </w:rPr>
-        <w:t>Yancy</w:t>
-      </w:r>
-      <w:proofErr w:type="spellEnd"/>
-      <w:r>
-        <w:rPr>
-          <w:rFonts w:ascii="Times New Roman" w:hAnsi="Times New Roman" w:cs="Times New Roman"/>
-          <w:sz w:val="24"/>
-          <w:szCs w:val="24"/>
-          <w:lang w:val="es-SV"/>
-        </w:rPr>
-        <w:t xml:space="preserve"> Elizabeth Martínez de Molina.</w:t>
+        <w:t>ING. YANCY ELIZABETH MARTÍNEZ DE MOLINA.</w:t>
       </w:r>
     </w:p>
     <w:p>
@@ -429,63 +426,14 @@
           <w:lang w:val="es-SV"/>
         </w:rPr>
       </w:pPr>
-      <w:proofErr w:type="spellStart"/>
-      <w:r>
-        <w:rPr>
-          <w:rFonts w:ascii="Times New Roman" w:hAnsi="Times New Roman" w:cs="Times New Roman"/>
-          <w:sz w:val="24"/>
-          <w:szCs w:val="24"/>
-          <w:lang w:val="es-SV"/>
-        </w:rPr>
-        <w:t>MSc</w:t>
-      </w:r>
-      <w:proofErr w:type="spellEnd"/>
-      <w:r>
-        <w:rPr>
-          <w:rFonts w:ascii="Times New Roman" w:hAnsi="Times New Roman" w:cs="Times New Roman"/>
-          <w:sz w:val="24"/>
-          <w:szCs w:val="24"/>
-          <w:lang w:val="es-SV"/>
-        </w:rPr>
-        <w:t xml:space="preserve">. </w:t>
-      </w:r>
-      <w:proofErr w:type="spellStart"/>
-      <w:r>
-        <w:rPr>
-          <w:rFonts w:ascii="Times New Roman" w:hAnsi="Times New Roman" w:cs="Times New Roman"/>
-          <w:sz w:val="24"/>
-          <w:szCs w:val="24"/>
-          <w:lang w:val="es-SV"/>
-        </w:rPr>
-        <w:t>Jossue</w:t>
-      </w:r>
-      <w:proofErr w:type="spellEnd"/>
-      <w:r>
-        <w:rPr>
-          <w:rFonts w:ascii="Times New Roman" w:hAnsi="Times New Roman" w:cs="Times New Roman"/>
-          <w:sz w:val="24"/>
-          <w:szCs w:val="24"/>
-          <w:lang w:val="es-SV"/>
-        </w:rPr>
-        <w:t xml:space="preserve"> Humberto Henríquez</w:t>
-      </w:r>
-      <w:r>
-        <w:rPr>
-          <w:rFonts w:ascii="Times New Roman" w:hAnsi="Times New Roman" w:cs="Times New Roman"/>
-          <w:sz w:val="24"/>
-          <w:szCs w:val="24"/>
-          <w:lang w:val="es-SV"/>
-        </w:rPr>
-        <w:t xml:space="preserve"> García</w:t>
-      </w:r>
-      <w:r>
-        <w:rPr>
-          <w:rFonts w:ascii="Times New Roman" w:hAnsi="Times New Roman" w:cs="Times New Roman"/>
-          <w:sz w:val="24"/>
-          <w:szCs w:val="24"/>
-          <w:lang w:val="es-SV"/>
-        </w:rPr>
-        <w:t>.</w:t>
+      <w:r>
+        <w:rPr>
+          <w:rFonts w:ascii="Times New Roman" w:hAnsi="Times New Roman" w:cs="Times New Roman"/>
+          <w:sz w:val="24"/>
+          <w:szCs w:val="24"/>
+          <w:lang w:val="es-SV"/>
+        </w:rPr>
+        <w:t>MSC. JOSSUE HUMBERTO HENRÍQUEZ GARCÍA.</w:t>
       </w:r>
     </w:p>
     <w:p>
@@ -527,34 +475,18 @@
           <w:szCs w:val="24"/>
           <w:lang w:val="es-SV"/>
         </w:rPr>
-        <w:t>San Vicente, 7</w:t>
-      </w:r>
-      <w:r>
-        <w:rPr>
-          <w:rFonts w:ascii="Times New Roman" w:hAnsi="Times New Roman" w:cs="Times New Roman"/>
-          <w:sz w:val="24"/>
-          <w:szCs w:val="24"/>
-          <w:lang w:val="es-SV"/>
-        </w:rPr>
-        <w:t xml:space="preserve"> de </w:t>
-      </w:r>
-      <w:r>
-        <w:rPr>
-          <w:rFonts w:ascii="Times New Roman" w:hAnsi="Times New Roman" w:cs="Times New Roman"/>
-          <w:sz w:val="24"/>
-          <w:szCs w:val="24"/>
-          <w:lang w:val="es-SV"/>
-        </w:rPr>
-        <w:t>Septiembre</w:t>
-      </w:r>
-      <w:r>
-        <w:rPr>
-          <w:rFonts w:ascii="Times New Roman" w:hAnsi="Times New Roman" w:cs="Times New Roman"/>
-          <w:sz w:val="24"/>
-          <w:szCs w:val="24"/>
-          <w:lang w:val="es-SV"/>
-        </w:rPr>
-        <w:t xml:space="preserve"> de 2016.</w:t>
+        <w:t>SAN VICENTE, 12</w:t>
+      </w:r>
+      <w:bookmarkStart w:id="0" w:name="_GoBack"/>
+      <w:bookmarkEnd w:id="0"/>
+      <w:r>
+        <w:rPr>
+          <w:rFonts w:ascii="Times New Roman" w:hAnsi="Times New Roman" w:cs="Times New Roman"/>
+          <w:sz w:val="24"/>
+          <w:szCs w:val="24"/>
+          <w:lang w:val="es-SV"/>
+        </w:rPr>
+        <w:t xml:space="preserve"> DE SEPTIEMBRE DE 2016.</w:t>
       </w:r>
     </w:p>
     <w:p>
@@ -1375,8 +1307,6 @@
         </w:rPr>
         <w:br w:type="page"/>
       </w:r>
-      <w:bookmarkStart w:id="0" w:name="_GoBack"/>
-      <w:bookmarkEnd w:id="0"/>
     </w:p>
     <w:p>
       <w:pPr>
@@ -3044,27 +2974,7 @@
           <w:szCs w:val="24"/>
           <w:lang w:val="es-SV"/>
         </w:rPr>
-        <w:t xml:space="preserve">Frente a Instituto Nacional Doctor </w:t>
-      </w:r>
-      <w:proofErr w:type="spellStart"/>
-      <w:r>
-        <w:rPr>
-          <w:rFonts w:ascii="Times New Roman" w:hAnsi="Times New Roman" w:cs="Times New Roman"/>
-          <w:sz w:val="24"/>
-          <w:szCs w:val="24"/>
-          <w:lang w:val="es-SV"/>
-        </w:rPr>
-        <w:t>Sarbelio</w:t>
-      </w:r>
-      <w:proofErr w:type="spellEnd"/>
-      <w:r>
-        <w:rPr>
-          <w:rFonts w:ascii="Times New Roman" w:hAnsi="Times New Roman" w:cs="Times New Roman"/>
-          <w:sz w:val="24"/>
-          <w:szCs w:val="24"/>
-          <w:lang w:val="es-SV"/>
-        </w:rPr>
-        <w:t xml:space="preserve"> Navarrete</w:t>
+        <w:t>Frente a Instituto Nacional Doctor Sarbelio Navarrete</w:t>
       </w:r>
       <w:r>
         <w:rPr>
@@ -7934,25 +7844,14 @@
           <w:lang w:val="es-SV"/>
         </w:rPr>
       </w:pPr>
-      <w:proofErr w:type="spellStart"/>
-      <w:r>
-        <w:rPr>
-          <w:rFonts w:ascii="Times New Roman" w:hAnsi="Times New Roman" w:cs="Times New Roman"/>
-          <w:sz w:val="24"/>
-          <w:szCs w:val="24"/>
-          <w:lang w:val="es-SV"/>
-        </w:rPr>
-        <w:t>Kardex</w:t>
-      </w:r>
-      <w:proofErr w:type="spellEnd"/>
-      <w:r>
-        <w:rPr>
-          <w:rFonts w:ascii="Times New Roman" w:hAnsi="Times New Roman" w:cs="Times New Roman"/>
-          <w:sz w:val="24"/>
-          <w:szCs w:val="24"/>
-          <w:lang w:val="es-SV"/>
-        </w:rPr>
-        <w:t xml:space="preserve"> de productos.</w:t>
+      <w:r>
+        <w:rPr>
+          <w:rFonts w:ascii="Times New Roman" w:hAnsi="Times New Roman" w:cs="Times New Roman"/>
+          <w:sz w:val="24"/>
+          <w:szCs w:val="24"/>
+          <w:lang w:val="es-SV"/>
+        </w:rPr>
+        <w:t>Kardex de productos.</w:t>
       </w:r>
     </w:p>
     <w:p>
@@ -12733,6 +12632,7 @@
         <w:docPartUnique/>
       </w:docPartObj>
     </w:sdtPr>
+    <w:sdtEndPr/>
     <w:sdtContent>
       <w:sdt>
         <w:sdtPr>
@@ -12742,6 +12642,7 @@
             <w:docPartUnique/>
           </w:docPartObj>
         </w:sdtPr>
+        <w:sdtEndPr/>
         <w:sdtContent>
           <w:p>
             <w:pPr>
@@ -12785,7 +12686,7 @@
                 <w:bCs/>
                 <w:noProof/>
               </w:rPr>
-              <w:t>5</w:t>
+              <w:t>3</w:t>
             </w:r>
             <w:r>
               <w:rPr>
@@ -12867,6 +12768,7 @@
         <w:docPartUnique/>
       </w:docPartObj>
     </w:sdtPr>
+    <w:sdtEndPr/>
     <w:sdtContent>
       <w:sdt>
         <w:sdtPr>
@@ -12876,6 +12778,7 @@
             <w:docPartUnique/>
           </w:docPartObj>
         </w:sdtPr>
+        <w:sdtEndPr/>
         <w:sdtContent>
           <w:p>
             <w:pPr>
@@ -16038,7 +15941,7 @@
 </file>
 
 <file path=customXml/itemProps1.xml><?xml version="1.0" encoding="utf-8"?>
-<ds:datastoreItem xmlns:ds="http://schemas.openxmlformats.org/officeDocument/2006/customXml" ds:itemID="{1CE7C5F3-00CB-45BD-93E4-CC5D4FB7BB9B}">
+<ds:datastoreItem xmlns:ds="http://schemas.openxmlformats.org/officeDocument/2006/customXml" ds:itemID="{C60956CF-F129-462B-8340-0456C3754D89}">
   <ds:schemaRefs>
     <ds:schemaRef ds:uri="http://schemas.openxmlformats.org/officeDocument/2006/bibliography"/>
   </ds:schemaRefs>

</xml_diff>